<commit_message>
Added tested audio files TP1
</commit_message>
<xml_diff>
--- a/Competetive Analysis.docx
+++ b/Competetive Analysis.docx
@@ -9,115 +9,103 @@
       <w:r>
         <w:t>Roshan Nair</w:t>
       </w:r>
+    </w:p>
+    <w:p>
+      <w:pPr>
+        <w:contextualSpacing/>
+      </w:pPr>
+      <w:r>
+        <w:t>Fundamentals of Computer Programming</w:t>
+      </w:r>
+    </w:p>
+    <w:p>
+      <w:pPr>
+        <w:contextualSpacing/>
+      </w:pPr>
+      <w:r>
+        <w:t>15-112</w:t>
+      </w:r>
+    </w:p>
+    <w:p>
+      <w:pPr>
+        <w:contextualSpacing/>
+      </w:pPr>
+      <w:r>
+        <w:t>22 November 2016</w:t>
+      </w:r>
+    </w:p>
+    <w:p>
+      <w:pPr>
+        <w:contextualSpacing/>
+        <w:jc w:val="center"/>
+      </w:pPr>
+      <w:r>
+        <w:t>Competitive Analysis</w:t>
+      </w:r>
+    </w:p>
+    <w:p>
+      <w:pPr>
+        <w:contextualSpacing/>
+      </w:pPr>
+      <w:r>
+        <w:tab/>
+      </w:r>
+      <w:r>
+        <w:t xml:space="preserve">Speech recognition and synthesis is a common technology found on many platforms. Many companies or products use them as an AI assistant for certain tutorials or as a companion for a phone or tablet. </w:t>
+      </w:r>
+      <w:r>
+        <w:t>However there are some companies that use this technology to help others.</w:t>
+      </w:r>
+    </w:p>
+    <w:p>
+      <w:pPr>
+        <w:contextualSpacing/>
+      </w:pPr>
+      <w:r>
+        <w:tab/>
+        <w:t xml:space="preserve">Specifically the company “Acapela Group” uses technologies such as this to help people who have lost parts of their voice. </w:t>
+      </w:r>
+      <w:r>
+        <w:t xml:space="preserve">They take recorded output and generate artificial voice based on characteristics of the recorded files. They do this by breaking up </w:t>
+      </w:r>
+      <w:r>
+        <w:t>the letters</w:t>
+      </w:r>
+      <w:r>
+        <w:t xml:space="preserve"> into multiple, </w:t>
+      </w:r>
+      <w:r>
+        <w:t xml:space="preserve">fundamental sounds. Then whenever they need to generate a word, they collectively add the required sounds for each part to form the whole word. This is similar to my project in such that I will also be analyzing single words and their characteristics. However </w:t>
+      </w:r>
+      <w:r>
+        <w:t>rather than using that information to generate my own speech synthesis, I will instead compare it to a voice sample to determine whether the overall pronunciation is correct. I am using techniques demonstrated by the company “Acapela Group” but applying it to solve a different problem.</w:t>
+      </w:r>
+    </w:p>
+    <w:p>
+      <w:pPr>
+        <w:contextualSpacing/>
+      </w:pPr>
+      <w:r>
+        <w:tab/>
+        <w:t xml:space="preserve">Additionally there is an iTunes app called AccentClear that helps users who have a hard time </w:t>
+      </w:r>
+      <w:r>
+        <w:t xml:space="preserve">articulating certain words or adjusting their accents. This app addresses the same problem I intend to solve, however it does it through the use of one-way tutorials and focuses on </w:t>
+      </w:r>
+      <w:r>
+        <w:t xml:space="preserve">the </w:t>
+      </w:r>
       <w:bookmarkStart w:id="0" w:name="_GoBack"/>
       <w:bookmarkEnd w:id="0"/>
-    </w:p>
-    <w:p>
-      <w:pPr>
-        <w:contextualSpacing/>
-      </w:pPr>
-      <w:r>
-        <w:t>Fundamentals of Computer Programming</w:t>
-      </w:r>
-    </w:p>
-    <w:p>
-      <w:pPr>
-        <w:contextualSpacing/>
-      </w:pPr>
-      <w:r>
-        <w:t>15-112</w:t>
-      </w:r>
-    </w:p>
-    <w:p>
-      <w:pPr>
-        <w:contextualSpacing/>
-      </w:pPr>
-      <w:r>
-        <w:t>22 November 2016</w:t>
-      </w:r>
-    </w:p>
-    <w:p>
-      <w:pPr>
-        <w:contextualSpacing/>
-        <w:jc w:val="center"/>
-      </w:pPr>
-      <w:r>
-        <w:t>Competitive Analysis</w:t>
-      </w:r>
-    </w:p>
-    <w:p>
-      <w:pPr>
-        <w:contextualSpacing/>
-      </w:pPr>
-      <w:r>
-        <w:tab/>
-      </w:r>
-      <w:r>
-        <w:t xml:space="preserve">Speech recognition and synthesis is a common technology found on many platforms. Many companies or products use them as an AI assistant for certain tutorials or as a companion for a phone or tablet. </w:t>
-      </w:r>
-      <w:r>
-        <w:t>However there are some companies that use this technology to help others.</w:t>
-      </w:r>
-    </w:p>
-    <w:p>
-      <w:pPr>
-        <w:contextualSpacing/>
-      </w:pPr>
-      <w:r>
-        <w:tab/>
-        <w:t>Specifically the company “</w:t>
-      </w:r>
-      <w:proofErr w:type="spellStart"/>
-      <w:r>
-        <w:t>Acapela</w:t>
-      </w:r>
-      <w:proofErr w:type="spellEnd"/>
-      <w:r>
-        <w:t xml:space="preserve"> Group” uses technologies such as this to help people who have lost parts of their voice. </w:t>
-      </w:r>
-      <w:r>
-        <w:t xml:space="preserve">They take recorded output and generate artificial voice based on characteristics of the recorded files. They do this by breaking up words into multiple, </w:t>
-      </w:r>
-      <w:r>
-        <w:t xml:space="preserve">fundamental sounds. Then whenever they need to generate a word, they collectively add the required sounds for each part to form the whole word. This is similar to my project in such that I will also be analyzing single words and their characteristics. However </w:t>
-      </w:r>
-      <w:r>
-        <w:t>rather than using that information to generate my own speech synthesis, I will instead compare it to a voice sample to determine whether the overall pronunciation is correct. I am using techniques demonstrated by the company “</w:t>
-      </w:r>
-      <w:proofErr w:type="spellStart"/>
-      <w:r>
-        <w:t>Acapela</w:t>
-      </w:r>
-      <w:proofErr w:type="spellEnd"/>
-      <w:r>
-        <w:t xml:space="preserve"> Group” but applying it to solve a different problem.</w:t>
-      </w:r>
-    </w:p>
-    <w:p>
-      <w:pPr>
-        <w:contextualSpacing/>
-      </w:pPr>
-      <w:r>
-        <w:tab/>
-        <w:t xml:space="preserve">Additionally there is an iTunes app called </w:t>
-      </w:r>
-      <w:proofErr w:type="spellStart"/>
-      <w:r>
-        <w:t>AccentClear</w:t>
-      </w:r>
-      <w:proofErr w:type="spellEnd"/>
-      <w:r>
-        <w:t xml:space="preserve"> that helps users who have a hard time </w:t>
-      </w:r>
-      <w:r>
-        <w:t xml:space="preserve">articulating certain words or adjusting their accents. This app addresses the same problem I intend to solve, however it does it through the use of one-way tutorials and focuses on physical mouth gestures needed to pronounce each word. Instead of focusing on the verbal movements, I intend to </w:t>
-      </w:r>
-      <w:r>
-        <w:t xml:space="preserve">instead plan to use a 2 way tutorial where it actually takes your voice sample and </w:t>
+      <w:r>
+        <w:t xml:space="preserve">physical mouth gestures needed to pronounce each word. Instead of focusing on the verbal movements, I intend to </w:t>
+      </w:r>
+      <w:r>
+        <w:t xml:space="preserve">instead plan to use a 2 way tutorial where it actually takes your voice </w:t>
       </w:r>
       <w:r>
         <w:lastRenderedPageBreak/>
-        <w:t>compares it against the artificial one. Then it can highlight the sections of the word that are significantly different, thus helping the user fix their pronunciation.</w:t>
+        <w:t>sample and compares it against the artificial one. Then it can highlight the sections of the word that are significantly different, thus helping the user fix their pronunciation.</w:t>
       </w:r>
     </w:p>
     <w:p>

</xml_diff>